<commit_message>
minor changes to CV's
</commit_message>
<xml_diff>
--- a/assets/documents/Dmitry-Markov-2017-ru.docx
+++ b/assets/documents/Dmitry-Markov-2017-ru.docx
@@ -12,7 +12,7 @@
       <w:r>
         <w:rPr>
           <w:noProof/>
-          <w:lang w:val="ru-RU" w:eastAsia="en-GB"/>
+          <w:lang w:eastAsia="en-GB"/>
         </w:rPr>
         <mc:AlternateContent>
           <mc:Choice Requires="wps">
@@ -173,7 +173,7 @@
                                 <w:szCs w:val="20"/>
                                 <w:lang w:val="en-US"/>
                               </w:rPr>
-                              <w:t xml:space="preserve">twitter </w:t>
+                              <w:t>skype:</w:t>
                             </w:r>
                             <w:r>
                               <w:rPr>
@@ -182,7 +182,7 @@
                                 <w:szCs w:val="20"/>
                                 <w:lang w:val="en-US"/>
                               </w:rPr>
-                              <w:t>@</w:t>
+                              <w:t xml:space="preserve"> </w:t>
                             </w:r>
                             <w:r>
                               <w:rPr>
@@ -191,7 +191,16 @@
                                 <w:szCs w:val="20"/>
                                 <w:lang w:val="en-US"/>
                               </w:rPr>
-                              <w:t>damarkov</w:t>
+                              <w:t>my_</w:t>
+                            </w:r>
+                            <w:r>
+                              <w:rPr>
+                                <w:color w:val="A6A6A6" w:themeColor="background1" w:themeShade="A6"/>
+                                <w:sz w:val="20"/>
+                                <w:szCs w:val="20"/>
+                                <w:lang w:val="en-US"/>
+                              </w:rPr>
+                              <w:t>markov</w:t>
                             </w:r>
                           </w:p>
                         </w:txbxContent>
@@ -329,7 +338,7 @@
                           <w:szCs w:val="20"/>
                           <w:lang w:val="en-US"/>
                         </w:rPr>
-                        <w:t xml:space="preserve">twitter </w:t>
+                        <w:t>skype:</w:t>
                       </w:r>
                       <w:r>
                         <w:rPr>
@@ -338,7 +347,7 @@
                           <w:szCs w:val="20"/>
                           <w:lang w:val="en-US"/>
                         </w:rPr>
-                        <w:t>@</w:t>
+                        <w:t xml:space="preserve"> </w:t>
                       </w:r>
                       <w:r>
                         <w:rPr>
@@ -347,7 +356,16 @@
                           <w:szCs w:val="20"/>
                           <w:lang w:val="en-US"/>
                         </w:rPr>
-                        <w:t>damarkov</w:t>
+                        <w:t>my_</w:t>
+                      </w:r>
+                      <w:r>
+                        <w:rPr>
+                          <w:color w:val="A6A6A6" w:themeColor="background1" w:themeShade="A6"/>
+                          <w:sz w:val="20"/>
+                          <w:szCs w:val="20"/>
+                          <w:lang w:val="en-US"/>
+                        </w:rPr>
+                        <w:t>markov</w:t>
                       </w:r>
                     </w:p>
                   </w:txbxContent>
@@ -360,7 +378,7 @@
       <w:r>
         <w:rPr>
           <w:noProof/>
-          <w:lang w:val="ru-RU" w:eastAsia="en-GB"/>
+          <w:lang w:eastAsia="en-GB"/>
         </w:rPr>
         <w:drawing>
           <wp:inline distT="0" distB="0" distL="0" distR="0" wp14:anchorId="585E5C7B" wp14:editId="3CC6934D">
@@ -445,7 +463,7 @@
       <w:r>
         <w:rPr>
           <w:noProof/>
-          <w:lang w:val="ru-RU" w:eastAsia="en-GB"/>
+          <w:lang w:eastAsia="en-GB"/>
         </w:rPr>
         <mc:AlternateContent>
           <mc:Choice Requires="wps">
@@ -639,7 +657,25 @@
           <w:szCs w:val="20"/>
           <w:lang w:val="ru-RU"/>
         </w:rPr>
-        <w:t xml:space="preserve">Делаю дизайн, брендбуки, верстку, графические и </w:t>
+        <w:t>Делаю дизайн</w:t>
+      </w:r>
+      <w:r>
+        <w:rPr>
+          <w:color w:val="3B3838" w:themeColor="background2" w:themeShade="40"/>
+          <w:sz w:val="20"/>
+          <w:szCs w:val="20"/>
+          <w:lang w:val="ru-RU"/>
+        </w:rPr>
+        <w:t>-системы</w:t>
+      </w:r>
+      <w:r>
+        <w:rPr>
+          <w:color w:val="3B3838" w:themeColor="background2" w:themeShade="40"/>
+          <w:sz w:val="20"/>
+          <w:szCs w:val="20"/>
+          <w:lang w:val="ru-RU"/>
+        </w:rPr>
+        <w:t xml:space="preserve">, верстку, графические и </w:t>
       </w:r>
       <w:r>
         <w:rPr>
@@ -671,6 +707,7 @@
         </w:rPr>
         <w:t>Разрабатываю приложения с помощью фреймворков </w:t>
       </w:r>
+      <w:proofErr w:type="spellStart"/>
       <w:r>
         <w:rPr>
           <w:b/>
@@ -679,25 +716,75 @@
           <w:szCs w:val="20"/>
           <w:lang w:val="en-US"/>
         </w:rPr>
-        <w:t>Vue.js, Angular</w:t>
-      </w:r>
-      <w:r>
-        <w:rPr>
+        <w:t>Vue</w:t>
+      </w:r>
+      <w:r>
+        <w:rPr>
+          <w:b/>
           <w:color w:val="3B3838" w:themeColor="background2" w:themeShade="40"/>
           <w:sz w:val="20"/>
           <w:szCs w:val="20"/>
           <w:lang w:val="en-US"/>
         </w:rPr>
-        <w:t>, Ionic</w:t>
-      </w:r>
-      <w:r>
-        <w:rPr>
+        <w:t>JS</w:t>
+      </w:r>
+      <w:proofErr w:type="spellEnd"/>
+      <w:r>
+        <w:rPr>
+          <w:b/>
           <w:color w:val="3B3838" w:themeColor="background2" w:themeShade="40"/>
           <w:sz w:val="20"/>
           <w:szCs w:val="20"/>
           <w:lang w:val="ru-RU"/>
         </w:rPr>
-        <w:t xml:space="preserve"> и Weex</w:t>
+        <w:t xml:space="preserve">, </w:t>
+      </w:r>
+      <w:r>
+        <w:rPr>
+          <w:b/>
+          <w:color w:val="3B3838" w:themeColor="background2" w:themeShade="40"/>
+          <w:sz w:val="20"/>
+          <w:szCs w:val="20"/>
+          <w:lang w:val="en-US"/>
+        </w:rPr>
+        <w:t>Angular</w:t>
+      </w:r>
+      <w:r>
+        <w:rPr>
+          <w:b/>
+          <w:color w:val="3B3838" w:themeColor="background2" w:themeShade="40"/>
+          <w:sz w:val="20"/>
+          <w:szCs w:val="20"/>
+          <w:lang w:val="en-US"/>
+        </w:rPr>
+        <w:t>JS</w:t>
+      </w:r>
+      <w:r>
+        <w:rPr>
+          <w:color w:val="3B3838" w:themeColor="background2" w:themeShade="40"/>
+          <w:sz w:val="20"/>
+          <w:szCs w:val="20"/>
+          <w:lang w:val="ru-RU"/>
+        </w:rPr>
+        <w:t xml:space="preserve"> и</w:t>
+      </w:r>
+      <w:r>
+        <w:rPr>
+          <w:color w:val="3B3838" w:themeColor="background2" w:themeShade="40"/>
+          <w:sz w:val="20"/>
+          <w:szCs w:val="20"/>
+          <w:lang w:val="ru-RU"/>
+        </w:rPr>
+        <w:t xml:space="preserve"> </w:t>
+      </w:r>
+      <w:r>
+        <w:rPr>
+          <w:color w:val="3B3838" w:themeColor="background2" w:themeShade="40"/>
+          <w:sz w:val="20"/>
+          <w:szCs w:val="20"/>
+          <w:lang w:val="en-US"/>
+        </w:rPr>
+        <w:t>Ionic</w:t>
       </w:r>
     </w:p>
     <w:p>
@@ -707,9 +794,70 @@
           <w:color w:val="3B3838" w:themeColor="background2" w:themeShade="40"/>
           <w:sz w:val="20"/>
           <w:szCs w:val="20"/>
+        </w:rPr>
+      </w:pPr>
+      <w:r>
+        <w:rPr>
+          <w:color w:val="3B3838" w:themeColor="background2" w:themeShade="40"/>
+          <w:sz w:val="20"/>
+          <w:szCs w:val="20"/>
           <w:lang w:val="ru-RU"/>
         </w:rPr>
-      </w:pPr>
+        <w:t>Знаю</w:t>
+      </w:r>
+      <w:r>
+        <w:rPr>
+          <w:color w:val="3B3838" w:themeColor="background2" w:themeShade="40"/>
+          <w:sz w:val="20"/>
+          <w:szCs w:val="20"/>
+        </w:rPr>
+        <w:t> </w:t>
+      </w:r>
+      <w:r>
+        <w:rPr>
+          <w:b/>
+          <w:color w:val="3B3838" w:themeColor="background2" w:themeShade="40"/>
+          <w:sz w:val="20"/>
+          <w:szCs w:val="20"/>
+          <w:lang w:val="en-US"/>
+        </w:rPr>
+        <w:t>HTML5, CSS3</w:t>
+      </w:r>
+      <w:r>
+        <w:rPr>
+          <w:color w:val="3B3838" w:themeColor="background2" w:themeShade="40"/>
+          <w:sz w:val="20"/>
+          <w:szCs w:val="20"/>
+          <w:lang w:val="en-US"/>
+        </w:rPr>
+        <w:t>/SASS</w:t>
+      </w:r>
+      <w:r>
+        <w:rPr>
+          <w:color w:val="3B3838" w:themeColor="background2" w:themeShade="40"/>
+          <w:sz w:val="20"/>
+          <w:szCs w:val="20"/>
+          <w:lang w:val="en-US"/>
+        </w:rPr>
+        <w:t>/</w:t>
+      </w:r>
+      <w:r>
+        <w:rPr>
+          <w:color w:val="3B3838" w:themeColor="background2" w:themeShade="40"/>
+          <w:sz w:val="20"/>
+          <w:szCs w:val="20"/>
+          <w:lang w:val="en-US"/>
+        </w:rPr>
+        <w:t>Bootstrap</w:t>
+      </w:r>
+      <w:r>
+        <w:rPr>
+          <w:color w:val="3B3838" w:themeColor="background2" w:themeShade="40"/>
+          <w:sz w:val="20"/>
+          <w:szCs w:val="20"/>
+        </w:rPr>
+        <w:t xml:space="preserve"> </w:t>
+      </w:r>
       <w:r>
         <w:rPr>
           <w:color w:val="3B3838" w:themeColor="background2" w:themeShade="40"/>
@@ -717,7 +865,15 @@
           <w:szCs w:val="20"/>
           <w:lang w:val="ru-RU"/>
         </w:rPr>
-        <w:t>Знаю </w:t>
+        <w:t>и</w:t>
+      </w:r>
+      <w:r>
+        <w:rPr>
+          <w:color w:val="3B3838" w:themeColor="background2" w:themeShade="40"/>
+          <w:sz w:val="20"/>
+          <w:szCs w:val="20"/>
+        </w:rPr>
+        <w:t xml:space="preserve"> </w:t>
       </w:r>
       <w:r>
         <w:rPr>
@@ -725,18 +881,8 @@
           <w:color w:val="3B3838" w:themeColor="background2" w:themeShade="40"/>
           <w:sz w:val="20"/>
           <w:szCs w:val="20"/>
-          <w:lang w:val="en-US"/>
-        </w:rPr>
-        <w:t>HTML5, CSS3/SASS, Bootstrap</w:t>
-      </w:r>
-      <w:r>
-        <w:rPr>
-          <w:color w:val="3B3838" w:themeColor="background2" w:themeShade="40"/>
-          <w:sz w:val="20"/>
-          <w:szCs w:val="20"/>
-          <w:lang w:val="ru-RU"/>
-        </w:rPr>
-        <w:t xml:space="preserve"> и Javascript/ES6</w:t>
+        </w:rPr>
+        <w:t>Javascript/ES6</w:t>
       </w:r>
     </w:p>
     <w:p>
@@ -746,17 +892,34 @@
           <w:color w:val="3B3838" w:themeColor="background2" w:themeShade="40"/>
           <w:sz w:val="20"/>
           <w:szCs w:val="20"/>
+        </w:rPr>
+      </w:pPr>
+      <w:r>
+        <w:rPr>
+          <w:color w:val="3B3838" w:themeColor="background2" w:themeShade="40"/>
+          <w:sz w:val="20"/>
+          <w:szCs w:val="20"/>
           <w:lang w:val="ru-RU"/>
         </w:rPr>
-      </w:pPr>
-      <w:r>
-        <w:rPr>
+        <w:t>Понимаю</w:t>
+      </w:r>
+      <w:r>
+        <w:rPr>
+          <w:color w:val="3B3838" w:themeColor="background2" w:themeShade="40"/>
+          <w:sz w:val="20"/>
+          <w:szCs w:val="20"/>
+        </w:rPr>
+        <w:t> </w:t>
+      </w:r>
+      <w:r>
+        <w:rPr>
+          <w:b/>
           <w:color w:val="3B3838" w:themeColor="background2" w:themeShade="40"/>
           <w:sz w:val="20"/>
           <w:szCs w:val="20"/>
           <w:lang w:val="ru-RU"/>
         </w:rPr>
-        <w:t>Понимаю </w:t>
+        <w:t>принципы</w:t>
       </w:r>
       <w:r>
         <w:rPr>
@@ -764,9 +927,27 @@
           <w:color w:val="3B3838" w:themeColor="background2" w:themeShade="40"/>
           <w:sz w:val="20"/>
           <w:szCs w:val="20"/>
+        </w:rPr>
+        <w:t xml:space="preserve"> </w:t>
+      </w:r>
+      <w:r>
+        <w:rPr>
+          <w:b/>
+          <w:color w:val="3B3838" w:themeColor="background2" w:themeShade="40"/>
+          <w:sz w:val="20"/>
+          <w:szCs w:val="20"/>
           <w:lang w:val="ru-RU"/>
         </w:rPr>
-        <w:t>принципы создания SPA </w:t>
+        <w:t>создания</w:t>
+      </w:r>
+      <w:r>
+        <w:rPr>
+          <w:b/>
+          <w:color w:val="3B3838" w:themeColor="background2" w:themeShade="40"/>
+          <w:sz w:val="20"/>
+          <w:szCs w:val="20"/>
+        </w:rPr>
+        <w:t xml:space="preserve"> SPA </w:t>
       </w:r>
       <w:r>
         <w:rPr>
@@ -775,7 +956,49 @@
           <w:szCs w:val="20"/>
           <w:lang w:val="ru-RU"/>
         </w:rPr>
-        <w:t xml:space="preserve">с помощью паттернов: </w:t>
+        <w:t>с</w:t>
+      </w:r>
+      <w:r>
+        <w:rPr>
+          <w:color w:val="3B3838" w:themeColor="background2" w:themeShade="40"/>
+          <w:sz w:val="20"/>
+          <w:szCs w:val="20"/>
+        </w:rPr>
+        <w:t xml:space="preserve"> </w:t>
+      </w:r>
+      <w:r>
+        <w:rPr>
+          <w:color w:val="3B3838" w:themeColor="background2" w:themeShade="40"/>
+          <w:sz w:val="20"/>
+          <w:szCs w:val="20"/>
+          <w:lang w:val="ru-RU"/>
+        </w:rPr>
+        <w:t>помощью</w:t>
+      </w:r>
+      <w:r>
+        <w:rPr>
+          <w:color w:val="3B3838" w:themeColor="background2" w:themeShade="40"/>
+          <w:sz w:val="20"/>
+          <w:szCs w:val="20"/>
+        </w:rPr>
+        <w:t xml:space="preserve"> </w:t>
+      </w:r>
+      <w:r>
+        <w:rPr>
+          <w:color w:val="3B3838" w:themeColor="background2" w:themeShade="40"/>
+          <w:sz w:val="20"/>
+          <w:szCs w:val="20"/>
+          <w:lang w:val="ru-RU"/>
+        </w:rPr>
+        <w:t>паттернов</w:t>
+      </w:r>
+      <w:r>
+        <w:rPr>
+          <w:color w:val="3B3838" w:themeColor="background2" w:themeShade="40"/>
+          <w:sz w:val="20"/>
+          <w:szCs w:val="20"/>
+        </w:rPr>
+        <w:t xml:space="preserve">: </w:t>
       </w:r>
       <w:r>
         <w:rPr>
@@ -794,18 +1017,74 @@
           <w:color w:val="3B3838" w:themeColor="background2" w:themeShade="40"/>
           <w:sz w:val="20"/>
           <w:szCs w:val="20"/>
+        </w:rPr>
+      </w:pPr>
+      <w:r>
+        <w:rPr>
+          <w:b/>
+          <w:color w:val="3B3838" w:themeColor="background2" w:themeShade="40"/>
+          <w:sz w:val="20"/>
+          <w:szCs w:val="20"/>
           <w:lang w:val="ru-RU"/>
         </w:rPr>
-      </w:pPr>
+        <w:t>Использую</w:t>
+      </w:r>
       <w:r>
         <w:rPr>
           <w:b/>
           <w:color w:val="3B3838" w:themeColor="background2" w:themeShade="40"/>
           <w:sz w:val="20"/>
           <w:szCs w:val="20"/>
+        </w:rPr>
+        <w:t xml:space="preserve"> git, </w:t>
+      </w:r>
+      <w:r>
+        <w:rPr>
+          <w:b/>
+          <w:color w:val="3B3838" w:themeColor="background2" w:themeShade="40"/>
+          <w:sz w:val="20"/>
+          <w:szCs w:val="20"/>
+          <w:lang w:val="en-US"/>
+        </w:rPr>
+        <w:t xml:space="preserve">node, </w:t>
+      </w:r>
+      <w:r>
+        <w:rPr>
+          <w:color w:val="3B3838" w:themeColor="background2" w:themeShade="40"/>
+          <w:sz w:val="20"/>
+          <w:szCs w:val="20"/>
+          <w:lang w:val="en-US"/>
+        </w:rPr>
+        <w:t>npm</w:t>
+      </w:r>
+      <w:r>
+        <w:rPr>
+          <w:color w:val="3B3838" w:themeColor="background2" w:themeShade="40"/>
+          <w:sz w:val="20"/>
+          <w:szCs w:val="20"/>
+          <w:lang w:val="en-US"/>
+        </w:rPr>
+        <w:t>, gulp, webpack, scrum, trello, slack, karma, mocha, eslint, markdown</w:t>
+      </w:r>
+    </w:p>
+    <w:p>
+      <w:pPr>
+        <w:spacing w:line="276" w:lineRule="auto"/>
+        <w:rPr>
+          <w:color w:val="3B3838" w:themeColor="background2" w:themeShade="40"/>
+          <w:sz w:val="20"/>
+          <w:szCs w:val="20"/>
+        </w:rPr>
+      </w:pPr>
+      <w:r>
+        <w:rPr>
+          <w:b/>
+          <w:color w:val="3B3838" w:themeColor="background2" w:themeShade="40"/>
+          <w:sz w:val="20"/>
+          <w:szCs w:val="20"/>
           <w:lang w:val="ru-RU"/>
         </w:rPr>
-        <w:t xml:space="preserve">Использую git, </w:t>
+        <w:t>Знаком</w:t>
       </w:r>
       <w:r>
         <w:rPr>
@@ -813,9 +1092,56 @@
           <w:color w:val="3B3838" w:themeColor="background2" w:themeShade="40"/>
           <w:sz w:val="20"/>
           <w:szCs w:val="20"/>
+        </w:rPr>
+        <w:t xml:space="preserve"> </w:t>
+      </w:r>
+      <w:r>
+        <w:rPr>
+          <w:b/>
+          <w:color w:val="3B3838" w:themeColor="background2" w:themeShade="40"/>
+          <w:sz w:val="20"/>
+          <w:szCs w:val="20"/>
+          <w:lang w:val="ru-RU"/>
+        </w:rPr>
+        <w:t>с</w:t>
+      </w:r>
+      <w:r>
+        <w:rPr>
+          <w:b/>
+          <w:color w:val="3B3838" w:themeColor="background2" w:themeShade="40"/>
+          <w:sz w:val="20"/>
+          <w:szCs w:val="20"/>
+        </w:rPr>
+        <w:t xml:space="preserve"> </w:t>
+      </w:r>
+      <w:r>
+        <w:rPr>
+          <w:b/>
+          <w:color w:val="3B3838" w:themeColor="background2" w:themeShade="40"/>
+          <w:sz w:val="20"/>
+          <w:szCs w:val="20"/>
+          <w:lang w:val="ru-RU"/>
+        </w:rPr>
+        <w:t>библиотеками</w:t>
+      </w:r>
+      <w:r>
+        <w:rPr>
+          <w:b/>
+          <w:color w:val="3B3838" w:themeColor="background2" w:themeShade="40"/>
+          <w:sz w:val="20"/>
+          <w:szCs w:val="20"/>
+        </w:rPr>
+        <w:t xml:space="preserve"> </w:t>
+      </w:r>
+      <w:r>
+        <w:rPr>
+          <w:b/>
+          <w:color w:val="3B3838" w:themeColor="background2" w:themeShade="40"/>
+          <w:sz w:val="20"/>
+          <w:szCs w:val="20"/>
           <w:lang w:val="en-US"/>
         </w:rPr>
-        <w:t>node, npm</w:t>
+        <w:t>React</w:t>
       </w:r>
       <w:r>
         <w:rPr>
@@ -824,7 +1150,16 @@
           <w:szCs w:val="20"/>
           <w:lang w:val="en-US"/>
         </w:rPr>
-        <w:t>, gulp, webpack, scr</w:t>
+        <w:t xml:space="preserve">, jQuery, </w:t>
+      </w:r>
+      <w:r>
+        <w:rPr>
+          <w:color w:val="3B3838" w:themeColor="background2" w:themeShade="40"/>
+          <w:sz w:val="20"/>
+          <w:szCs w:val="20"/>
+          <w:lang w:val="en-US"/>
+        </w:rPr>
+        <w:t xml:space="preserve">pug, </w:t>
       </w:r>
       <w:bookmarkStart w:id="0" w:name="_GoBack"/>
       <w:bookmarkEnd w:id="0"/>
@@ -835,56 +1170,51 @@
           <w:szCs w:val="20"/>
           <w:lang w:val="en-US"/>
         </w:rPr>
-        <w:t>um, trello, slack, karma, mocha, eslint, firebase, markdown</w:t>
-      </w:r>
-    </w:p>
-    <w:p>
-      <w:pPr>
-        <w:spacing w:line="276" w:lineRule="auto"/>
+        <w:t>handlebars, axios</w:t>
+      </w:r>
+      <w:r>
+        <w:rPr>
+          <w:color w:val="3B3838" w:themeColor="background2" w:themeShade="40"/>
+          <w:sz w:val="20"/>
+          <w:szCs w:val="20"/>
+        </w:rPr>
+        <w:t xml:space="preserve"> </w:t>
+      </w:r>
+      <w:r>
         <w:rPr>
           <w:color w:val="3B3838" w:themeColor="background2" w:themeShade="40"/>
           <w:sz w:val="20"/>
           <w:szCs w:val="20"/>
           <w:lang w:val="ru-RU"/>
         </w:rPr>
-      </w:pPr>
-      <w:r>
-        <w:rPr>
-          <w:b/>
+        <w:t>и</w:t>
+      </w:r>
+      <w:r>
+        <w:rPr>
+          <w:color w:val="3B3838" w:themeColor="background2" w:themeShade="40"/>
+          <w:sz w:val="20"/>
+          <w:szCs w:val="20"/>
+        </w:rPr>
+        <w:t xml:space="preserve"> </w:t>
+      </w:r>
+      <w:proofErr w:type="spellStart"/>
+      <w:r>
+        <w:rPr>
           <w:color w:val="3B3838" w:themeColor="background2" w:themeShade="40"/>
           <w:sz w:val="20"/>
           <w:szCs w:val="20"/>
           <w:lang w:val="ru-RU"/>
         </w:rPr>
-        <w:t xml:space="preserve">Знаком с библиотеками </w:t>
-      </w:r>
-      <w:r>
-        <w:rPr>
-          <w:b/>
-          <w:color w:val="3B3838" w:themeColor="background2" w:themeShade="40"/>
-          <w:sz w:val="20"/>
-          <w:szCs w:val="20"/>
-          <w:lang w:val="en-US"/>
-        </w:rPr>
-        <w:t>React</w:t>
-      </w:r>
-      <w:r>
-        <w:rPr>
-          <w:color w:val="3B3838" w:themeColor="background2" w:themeShade="40"/>
-          <w:sz w:val="20"/>
-          <w:szCs w:val="20"/>
-          <w:lang w:val="en-US"/>
-        </w:rPr>
-        <w:t>, jQuery, lodash, handlebars, axios</w:t>
-      </w:r>
-      <w:r>
-        <w:rPr>
-          <w:color w:val="3B3838" w:themeColor="background2" w:themeShade="40"/>
-          <w:sz w:val="20"/>
-          <w:szCs w:val="20"/>
-          <w:lang w:val="ru-RU"/>
-        </w:rPr>
-        <w:t xml:space="preserve"> и др.</w:t>
+        <w:t>др</w:t>
+      </w:r>
+      <w:proofErr w:type="spellEnd"/>
+      <w:r>
+        <w:rPr>
+          <w:color w:val="3B3838" w:themeColor="background2" w:themeShade="40"/>
+          <w:sz w:val="20"/>
+          <w:szCs w:val="20"/>
+        </w:rPr>
+        <w:t>.</w:t>
       </w:r>
     </w:p>
     <w:p>
@@ -1408,7 +1738,7 @@
                 <w:noProof/>
                 <w:sz w:val="22"/>
                 <w:szCs w:val="22"/>
-                <w:lang w:val="ru-RU" w:eastAsia="en-GB"/>
+                <w:lang w:eastAsia="en-GB"/>
               </w:rPr>
               <mc:AlternateContent>
                 <mc:Choice Requires="wps">
@@ -1485,7 +1815,7 @@
                 <w:noProof/>
                 <w:sz w:val="22"/>
                 <w:szCs w:val="22"/>
-                <w:lang w:val="ru-RU" w:eastAsia="en-GB"/>
+                <w:lang w:eastAsia="en-GB"/>
               </w:rPr>
               <mc:AlternateContent>
                 <mc:Choice Requires="wps">
@@ -1576,7 +1906,7 @@
                 <w:noProof/>
                 <w:sz w:val="22"/>
                 <w:szCs w:val="22"/>
-                <w:lang w:val="ru-RU" w:eastAsia="en-GB"/>
+                <w:lang w:eastAsia="en-GB"/>
               </w:rPr>
               <mc:AlternateContent>
                 <mc:Choice Requires="wps">
@@ -1664,7 +1994,7 @@
                 <w:noProof/>
                 <w:sz w:val="22"/>
                 <w:szCs w:val="22"/>
-                <w:lang w:val="ru-RU" w:eastAsia="en-GB"/>
+                <w:lang w:eastAsia="en-GB"/>
               </w:rPr>
               <mc:AlternateContent>
                 <mc:Choice Requires="wps">
@@ -1752,7 +2082,7 @@
                 <w:noProof/>
                 <w:sz w:val="22"/>
                 <w:szCs w:val="22"/>
-                <w:lang w:val="ru-RU" w:eastAsia="en-GB"/>
+                <w:lang w:eastAsia="en-GB"/>
               </w:rPr>
               <mc:AlternateContent>
                 <mc:Choice Requires="wps">
@@ -2340,7 +2670,63 @@
                 <w:szCs w:val="20"/>
                 <w:lang w:val="ru-RU"/>
               </w:rPr>
-              <w:t xml:space="preserve">Получил опыт в разработке </w:t>
+              <w:t>Получил</w:t>
+            </w:r>
+            <w:r>
+              <w:rPr>
+                <w:sz w:val="20"/>
+                <w:szCs w:val="20"/>
+                <w:lang w:val="en-US"/>
+              </w:rPr>
+              <w:t xml:space="preserve"> </w:t>
+            </w:r>
+            <w:r>
+              <w:rPr>
+                <w:sz w:val="20"/>
+                <w:szCs w:val="20"/>
+                <w:lang w:val="ru-RU"/>
+              </w:rPr>
+              <w:t>опыт</w:t>
+            </w:r>
+            <w:r>
+              <w:rPr>
+                <w:sz w:val="20"/>
+                <w:szCs w:val="20"/>
+                <w:lang w:val="en-US"/>
+              </w:rPr>
+              <w:t xml:space="preserve"> </w:t>
+            </w:r>
+            <w:r>
+              <w:rPr>
+                <w:sz w:val="20"/>
+                <w:szCs w:val="20"/>
+                <w:lang w:val="ru-RU"/>
+              </w:rPr>
+              <w:t>работы</w:t>
+            </w:r>
+            <w:r>
+              <w:rPr>
+                <w:sz w:val="20"/>
+                <w:szCs w:val="20"/>
+                <w:lang w:val="en-US"/>
+              </w:rPr>
+              <w:t xml:space="preserve"> </w:t>
+            </w:r>
+            <w:r>
+              <w:rPr>
+                <w:sz w:val="20"/>
+                <w:szCs w:val="20"/>
+                <w:lang w:val="ru-RU"/>
+              </w:rPr>
+              <w:t>с</w:t>
+            </w:r>
+            <w:r>
+              <w:rPr>
+                <w:sz w:val="20"/>
+                <w:szCs w:val="20"/>
+                <w:lang w:val="en-US"/>
+              </w:rPr>
+              <w:t xml:space="preserve"> </w:t>
             </w:r>
             <w:r>
               <w:rPr>
@@ -2353,7 +2739,7 @@
               <w:rPr>
                 <w:sz w:val="20"/>
                 <w:szCs w:val="20"/>
-                <w:lang w:val="ru-RU"/>
+                <w:lang w:val="en-US"/>
               </w:rPr>
               <w:t xml:space="preserve">5, </w:t>
             </w:r>
@@ -2368,7 +2754,7 @@
               <w:rPr>
                 <w:sz w:val="20"/>
                 <w:szCs w:val="20"/>
-                <w:lang w:val="ru-RU"/>
+                <w:lang w:val="en-US"/>
               </w:rPr>
               <w:t xml:space="preserve">3, </w:t>
             </w:r>
@@ -2383,7 +2769,7 @@
               <w:rPr>
                 <w:sz w:val="20"/>
                 <w:szCs w:val="20"/>
-                <w:lang w:val="ru-RU"/>
+                <w:lang w:val="en-US"/>
               </w:rPr>
               <w:t xml:space="preserve">, </w:t>
             </w:r>
@@ -2398,7 +2784,7 @@
               <w:rPr>
                 <w:sz w:val="20"/>
                 <w:szCs w:val="20"/>
-                <w:lang w:val="ru-RU"/>
+                <w:lang w:val="en-US"/>
               </w:rPr>
               <w:t xml:space="preserve">, </w:t>
             </w:r>
@@ -2413,7 +2799,7 @@
               <w:rPr>
                 <w:sz w:val="20"/>
                 <w:szCs w:val="20"/>
-                <w:lang w:val="ru-RU"/>
+                <w:lang w:val="en-US"/>
               </w:rPr>
               <w:t xml:space="preserve">, </w:t>
             </w:r>
@@ -2429,7 +2815,7 @@
               <w:rPr>
                 <w:sz w:val="20"/>
                 <w:szCs w:val="20"/>
-                <w:lang w:val="ru-RU"/>
+                <w:lang w:val="en-US"/>
               </w:rPr>
               <w:t xml:space="preserve">, </w:t>
             </w:r>
@@ -2444,7 +2830,7 @@
               <w:rPr>
                 <w:sz w:val="20"/>
                 <w:szCs w:val="20"/>
-                <w:lang w:val="ru-RU"/>
+                <w:lang w:val="en-US"/>
               </w:rPr>
               <w:t>.</w:t>
             </w:r>
@@ -2459,7 +2845,7 @@
               <w:rPr>
                 <w:sz w:val="20"/>
                 <w:szCs w:val="20"/>
-                <w:lang w:val="ru-RU"/>
+                <w:lang w:val="en-US"/>
               </w:rPr>
               <w:t xml:space="preserve">, </w:t>
             </w:r>
@@ -2474,7 +2860,7 @@
               <w:rPr>
                 <w:sz w:val="20"/>
                 <w:szCs w:val="20"/>
-                <w:lang w:val="ru-RU"/>
+                <w:lang w:val="en-US"/>
               </w:rPr>
               <w:t>.</w:t>
             </w:r>
@@ -2489,7 +2875,7 @@
               <w:rPr>
                 <w:sz w:val="20"/>
                 <w:szCs w:val="20"/>
-                <w:lang w:val="ru-RU"/>
+                <w:lang w:val="en-US"/>
               </w:rPr>
               <w:t xml:space="preserve">, </w:t>
             </w:r>
@@ -2504,9 +2890,65 @@
               <w:rPr>
                 <w:sz w:val="20"/>
                 <w:szCs w:val="20"/>
-                <w:lang w:val="ru-RU"/>
-              </w:rPr>
-              <w:t xml:space="preserve">, тестирование с помощью </w:t>
+                <w:lang w:val="en-US"/>
+              </w:rPr>
+              <w:t xml:space="preserve">, </w:t>
+            </w:r>
+            <w:r>
+              <w:rPr>
+                <w:sz w:val="20"/>
+                <w:szCs w:val="20"/>
+                <w:lang w:val="ru-RU"/>
+              </w:rPr>
+              <w:t>тестировани</w:t>
+            </w:r>
+            <w:r>
+              <w:rPr>
+                <w:sz w:val="20"/>
+                <w:szCs w:val="20"/>
+                <w:lang w:val="ru-RU"/>
+              </w:rPr>
+              <w:t>я</w:t>
+            </w:r>
+            <w:r>
+              <w:rPr>
+                <w:sz w:val="20"/>
+                <w:szCs w:val="20"/>
+                <w:lang w:val="en-US"/>
+              </w:rPr>
+              <w:t xml:space="preserve"> </w:t>
+            </w:r>
+            <w:r>
+              <w:rPr>
+                <w:sz w:val="20"/>
+                <w:szCs w:val="20"/>
+                <w:lang w:val="ru-RU"/>
+              </w:rPr>
+              <w:t>с</w:t>
+            </w:r>
+            <w:r>
+              <w:rPr>
+                <w:sz w:val="20"/>
+                <w:szCs w:val="20"/>
+                <w:lang w:val="en-US"/>
+              </w:rPr>
+              <w:t xml:space="preserve"> </w:t>
+            </w:r>
+            <w:r>
+              <w:rPr>
+                <w:sz w:val="20"/>
+                <w:szCs w:val="20"/>
+                <w:lang w:val="ru-RU"/>
+              </w:rPr>
+              <w:t>помощью</w:t>
+            </w:r>
+            <w:r>
+              <w:rPr>
+                <w:sz w:val="20"/>
+                <w:szCs w:val="20"/>
+                <w:lang w:val="en-US"/>
+              </w:rPr>
+              <w:t xml:space="preserve"> </w:t>
             </w:r>
             <w:r>
               <w:rPr>
@@ -2527,8 +2969,9 @@
               <w:rPr>
                 <w:sz w:val="20"/>
                 <w:szCs w:val="20"/>
-              </w:rPr>
-              <w:t>and</w:t>
+                <w:lang w:val="ru-RU"/>
+              </w:rPr>
+              <w:t>и</w:t>
             </w:r>
             <w:r>
               <w:rPr>
@@ -2551,7 +2994,39 @@
                 <w:szCs w:val="20"/>
                 <w:lang w:val="ru-RU"/>
               </w:rPr>
-              <w:t xml:space="preserve">, средства автоматизации и разработки </w:t>
+              <w:t xml:space="preserve">, </w:t>
+            </w:r>
+            <w:r>
+              <w:rPr>
+                <w:sz w:val="20"/>
+                <w:szCs w:val="20"/>
+                <w:lang w:val="ru-RU"/>
+              </w:rPr>
+              <w:t xml:space="preserve">а также со </w:t>
+            </w:r>
+            <w:r>
+              <w:rPr>
+                <w:sz w:val="20"/>
+                <w:szCs w:val="20"/>
+                <w:lang w:val="ru-RU"/>
+              </w:rPr>
+              <w:t>средства</w:t>
+            </w:r>
+            <w:r>
+              <w:rPr>
+                <w:sz w:val="20"/>
+                <w:szCs w:val="20"/>
+                <w:lang w:val="ru-RU"/>
+              </w:rPr>
+              <w:t>ми</w:t>
+            </w:r>
+            <w:r>
+              <w:rPr>
+                <w:sz w:val="20"/>
+                <w:szCs w:val="20"/>
+                <w:lang w:val="ru-RU"/>
+              </w:rPr>
+              <w:t xml:space="preserve"> автоматизации и разработки </w:t>
             </w:r>
             <w:r>
               <w:rPr>
@@ -2703,6 +3178,7 @@
               <w:rPr>
                 <w:sz w:val="20"/>
                 <w:szCs w:val="20"/>
+                <w:lang w:val="ru-RU"/>
               </w:rPr>
             </w:pPr>
             <w:r>
@@ -2717,8 +3193,54 @@
               <w:rPr>
                 <w:sz w:val="20"/>
                 <w:szCs w:val="20"/>
-              </w:rPr>
-              <w:t xml:space="preserve"> — upper-intermediate (B2)</w:t>
+                <w:lang w:val="ru-RU"/>
+              </w:rPr>
+              <w:t xml:space="preserve"> — </w:t>
+            </w:r>
+            <w:r>
+              <w:rPr>
+                <w:sz w:val="20"/>
+                <w:szCs w:val="20"/>
+              </w:rPr>
+              <w:t>upper</w:t>
+            </w:r>
+            <w:r>
+              <w:rPr>
+                <w:sz w:val="20"/>
+                <w:szCs w:val="20"/>
+                <w:lang w:val="ru-RU"/>
+              </w:rPr>
+              <w:t>-</w:t>
+            </w:r>
+            <w:r>
+              <w:rPr>
+                <w:sz w:val="20"/>
+                <w:szCs w:val="20"/>
+              </w:rPr>
+              <w:t>intermediate</w:t>
+            </w:r>
+            <w:r>
+              <w:rPr>
+                <w:sz w:val="20"/>
+                <w:szCs w:val="20"/>
+                <w:lang w:val="ru-RU"/>
+              </w:rPr>
+              <w:t xml:space="preserve"> (</w:t>
+            </w:r>
+            <w:r>
+              <w:rPr>
+                <w:sz w:val="20"/>
+                <w:szCs w:val="20"/>
+              </w:rPr>
+              <w:t>B</w:t>
+            </w:r>
+            <w:r>
+              <w:rPr>
+                <w:sz w:val="20"/>
+                <w:szCs w:val="20"/>
+                <w:lang w:val="ru-RU"/>
+              </w:rPr>
+              <w:t>2)</w:t>
             </w:r>
           </w:p>
           <w:p>
@@ -2814,7 +3336,6 @@
       <w:pgMar w:top="510" w:right="851" w:bottom="624" w:left="851" w:header="709" w:footer="709" w:gutter="0"/>
       <w:cols w:space="708"/>
       <w:docGrid w:linePitch="360"/>
-      <w:printerSettings r:id="rId6"/>
     </w:sectPr>
   </w:body>
 </w:document>
@@ -4489,6 +5010,7 @@
   <w:style w:type="character" w:default="1" w:styleId="DefaultParagraphFont">
     <w:name w:val="Default Paragraph Font"/>
     <w:uiPriority w:val="1"/>
+    <w:semiHidden/>
     <w:unhideWhenUsed/>
   </w:style>
   <w:style w:type="table" w:default="1" w:styleId="TableNormal">

</xml_diff>